<commit_message>
editing no. 8 lab-3
</commit_message>
<xml_diff>
--- a/Lab3.docx
+++ b/Lab3.docx
@@ -195,18 +195,8 @@
           <w:sz w:val="32"/>
           <w:szCs w:val="32"/>
         </w:rPr>
-        <w:t xml:space="preserve">Using vi write your CV in the file mycv. Your CV should include your name, age, school, college, </w:t>
-      </w:r>
-      <w:proofErr w:type="gramStart"/>
-      <w:r>
-        <w:rPr>
-          <w:rFonts w:ascii="Avenir Next LT Pro Demi" w:hAnsi="Avenir Next LT Pro Demi"/>
-          <w:sz w:val="32"/>
-          <w:szCs w:val="32"/>
-        </w:rPr>
-        <w:t>experience,...</w:t>
-      </w:r>
-      <w:proofErr w:type="gramEnd"/>
+        <w:t>Using vi write your CV in the file mycv. Your CV should include your name, age, school, college, experience,...</w:t>
+      </w:r>
     </w:p>
     <w:p>
       <w:pPr>
@@ -264,23 +254,7 @@
           <w:sz w:val="32"/>
           <w:szCs w:val="32"/>
         </w:rPr>
-        <w:t xml:space="preserve">Move the cursor down one line at </w:t>
-      </w:r>
-      <w:r>
-        <w:rPr>
-          <w:rFonts w:ascii="Avenir Next LT Pro Demi" w:hAnsi="Avenir Next LT Pro Demi"/>
-          <w:sz w:val="32"/>
-          <w:szCs w:val="32"/>
-        </w:rPr>
-        <w:t>a time</w:t>
-      </w:r>
-      <w:r>
-        <w:rPr>
-          <w:rFonts w:ascii="Avenir Next LT Pro Demi" w:hAnsi="Avenir Next LT Pro Demi"/>
-          <w:sz w:val="32"/>
-          <w:szCs w:val="32"/>
-        </w:rPr>
-        <w:t>.</w:t>
+        <w:t>Move the cursor down one line at a time.</w:t>
       </w:r>
     </w:p>
     <w:p>
@@ -302,25 +276,7 @@
           <w:sz w:val="32"/>
           <w:szCs w:val="32"/>
         </w:rPr>
-        <w:t xml:space="preserve">With </w:t>
-      </w:r>
-      <w:proofErr w:type="gramStart"/>
-      <w:r>
-        <w:rPr>
-          <w:rFonts w:ascii="Avenir Next LT Pro Demi" w:hAnsi="Avenir Next LT Pro Demi"/>
-          <w:sz w:val="32"/>
-          <w:szCs w:val="32"/>
-        </w:rPr>
-        <w:t>`J</w:t>
-      </w:r>
-      <w:proofErr w:type="gramEnd"/>
-      <w:r>
-        <w:rPr>
-          <w:rFonts w:ascii="Avenir Next LT Pro Demi" w:hAnsi="Avenir Next LT Pro Demi"/>
-          <w:sz w:val="32"/>
-          <w:szCs w:val="32"/>
-        </w:rPr>
-        <w:t>` button I can move line down.</w:t>
+        <w:t>With `J` button I can move line down.</w:t>
       </w:r>
     </w:p>
     <w:p>
@@ -364,25 +320,7 @@
           <w:sz w:val="32"/>
           <w:szCs w:val="32"/>
         </w:rPr>
-        <w:t xml:space="preserve">Move the cursor up one line at </w:t>
-      </w:r>
-      <w:proofErr w:type="gramStart"/>
-      <w:r>
-        <w:rPr>
-          <w:rFonts w:ascii="Avenir Next LT Pro Demi" w:hAnsi="Avenir Next LT Pro Demi"/>
-          <w:sz w:val="32"/>
-          <w:szCs w:val="32"/>
-        </w:rPr>
-        <w:t>time</w:t>
-      </w:r>
-      <w:proofErr w:type="gramEnd"/>
-      <w:r>
-        <w:rPr>
-          <w:rFonts w:ascii="Avenir Next LT Pro Demi" w:hAnsi="Avenir Next LT Pro Demi"/>
-          <w:sz w:val="32"/>
-          <w:szCs w:val="32"/>
-        </w:rPr>
-        <w:t>.</w:t>
+        <w:t>Move the cursor up one line at time.</w:t>
       </w:r>
     </w:p>
     <w:p>
@@ -404,25 +342,7 @@
           <w:sz w:val="32"/>
           <w:szCs w:val="32"/>
         </w:rPr>
-        <w:t xml:space="preserve">With the `k` button I can move </w:t>
-      </w:r>
-      <w:proofErr w:type="gramStart"/>
-      <w:r>
-        <w:rPr>
-          <w:rFonts w:ascii="Avenir Next LT Pro Demi" w:hAnsi="Avenir Next LT Pro Demi"/>
-          <w:sz w:val="32"/>
-          <w:szCs w:val="32"/>
-        </w:rPr>
-        <w:t>on line</w:t>
-      </w:r>
-      <w:proofErr w:type="gramEnd"/>
-      <w:r>
-        <w:rPr>
-          <w:rFonts w:ascii="Avenir Next LT Pro Demi" w:hAnsi="Avenir Next LT Pro Demi"/>
-          <w:sz w:val="32"/>
-          <w:szCs w:val="32"/>
-        </w:rPr>
-        <w:t xml:space="preserve"> up.</w:t>
+        <w:t>With the `k` button I can move on line up.</w:t>
       </w:r>
     </w:p>
     <w:p>
@@ -1101,25 +1021,7 @@
           <w:sz w:val="32"/>
           <w:szCs w:val="32"/>
         </w:rPr>
-        <w:t xml:space="preserve">List </w:t>
-      </w:r>
-      <w:proofErr w:type="gramStart"/>
-      <w:r>
-        <w:rPr>
-          <w:rFonts w:ascii="Avenir Next LT Pro Demi" w:hAnsi="Avenir Next LT Pro Demi"/>
-          <w:sz w:val="32"/>
-          <w:szCs w:val="32"/>
-        </w:rPr>
-        <w:t>all of</w:t>
-      </w:r>
-      <w:proofErr w:type="gramEnd"/>
-      <w:r>
-        <w:rPr>
-          <w:rFonts w:ascii="Avenir Next LT Pro Demi" w:hAnsi="Avenir Next LT Pro Demi"/>
-          <w:sz w:val="32"/>
-          <w:szCs w:val="32"/>
-        </w:rPr>
-        <w:t xml:space="preserve"> the environment variables for the bash shell.</w:t>
+        <w:t>List all of the environment variables for the bash shell.</w:t>
       </w:r>
     </w:p>
     <w:p>
@@ -1454,43 +1356,7 @@
           <w:sz w:val="32"/>
           <w:szCs w:val="32"/>
         </w:rPr>
-        <w:t xml:space="preserve">State the initialization files of: </w:t>
-      </w:r>
-      <w:proofErr w:type="spellStart"/>
-      <w:r>
-        <w:rPr>
-          <w:rFonts w:ascii="Avenir Next LT Pro Demi" w:hAnsi="Avenir Next LT Pro Demi"/>
-          <w:sz w:val="32"/>
-          <w:szCs w:val="32"/>
-        </w:rPr>
-        <w:t>sh</w:t>
-      </w:r>
-      <w:proofErr w:type="spellEnd"/>
-      <w:r>
-        <w:rPr>
-          <w:rFonts w:ascii="Avenir Next LT Pro Demi" w:hAnsi="Avenir Next LT Pro Demi"/>
-          <w:sz w:val="32"/>
-          <w:szCs w:val="32"/>
-        </w:rPr>
-        <w:t xml:space="preserve">, </w:t>
-      </w:r>
-      <w:proofErr w:type="spellStart"/>
-      <w:r>
-        <w:rPr>
-          <w:rFonts w:ascii="Avenir Next LT Pro Demi" w:hAnsi="Avenir Next LT Pro Demi"/>
-          <w:sz w:val="32"/>
-          <w:szCs w:val="32"/>
-        </w:rPr>
-        <w:t>ksh</w:t>
-      </w:r>
-      <w:proofErr w:type="spellEnd"/>
-      <w:r>
-        <w:rPr>
-          <w:rFonts w:ascii="Avenir Next LT Pro Demi" w:hAnsi="Avenir Next LT Pro Demi"/>
-          <w:sz w:val="32"/>
-          <w:szCs w:val="32"/>
-        </w:rPr>
-        <w:t>, bash.</w:t>
+        <w:t>State the initialization files of: sh, ksh, bash.</w:t>
       </w:r>
     </w:p>
     <w:p>
@@ -1512,33 +1378,7 @@
           <w:sz w:val="32"/>
           <w:szCs w:val="32"/>
         </w:rPr>
-        <w:t>/</w:t>
-      </w:r>
-      <w:proofErr w:type="spellStart"/>
-      <w:r>
-        <w:rPr>
-          <w:rFonts w:ascii="Avenir Next LT Pro Demi" w:hAnsi="Avenir Next LT Pro Demi"/>
-          <w:sz w:val="32"/>
-          <w:szCs w:val="32"/>
-        </w:rPr>
-        <w:t>etc</w:t>
-      </w:r>
-      <w:proofErr w:type="spellEnd"/>
-      <w:r>
-        <w:rPr>
-          <w:rFonts w:ascii="Avenir Next LT Pro Demi" w:hAnsi="Avenir Next LT Pro Demi"/>
-          <w:sz w:val="32"/>
-          <w:szCs w:val="32"/>
-        </w:rPr>
-        <w:t xml:space="preserve">/profile/ =&gt; </w:t>
-      </w:r>
-      <w:r>
-        <w:rPr>
-          <w:rFonts w:ascii="Avenir Next LT Pro Demi" w:hAnsi="Avenir Next LT Pro Demi"/>
-          <w:sz w:val="32"/>
-          <w:szCs w:val="32"/>
-        </w:rPr>
-        <w:t>This is the system-wide initialization file for login shells.</w:t>
+        <w:t xml:space="preserve">(sh) </w:t>
       </w:r>
     </w:p>
     <w:p>
@@ -1560,43 +1400,7 @@
           <w:sz w:val="32"/>
           <w:szCs w:val="32"/>
         </w:rPr>
-        <w:t>~</w:t>
-      </w:r>
-      <w:proofErr w:type="gramStart"/>
-      <w:r>
-        <w:rPr>
-          <w:rFonts w:ascii="Avenir Next LT Pro Demi" w:hAnsi="Avenir Next LT Pro Demi"/>
-          <w:sz w:val="32"/>
-          <w:szCs w:val="32"/>
-        </w:rPr>
-        <w:t>/.</w:t>
-      </w:r>
-      <w:proofErr w:type="spellStart"/>
-      <w:r>
-        <w:rPr>
-          <w:rFonts w:ascii="Avenir Next LT Pro Demi" w:hAnsi="Avenir Next LT Pro Demi"/>
-          <w:sz w:val="32"/>
-          <w:szCs w:val="32"/>
-        </w:rPr>
-        <w:t>bashrc</w:t>
-      </w:r>
-      <w:proofErr w:type="spellEnd"/>
-      <w:proofErr w:type="gramEnd"/>
-      <w:r>
-        <w:rPr>
-          <w:rFonts w:ascii="Avenir Next LT Pro Demi" w:hAnsi="Avenir Next LT Pro Demi"/>
-          <w:sz w:val="32"/>
-          <w:szCs w:val="32"/>
-        </w:rPr>
-        <w:t xml:space="preserve"> =&gt; </w:t>
-      </w:r>
-      <w:r>
-        <w:rPr>
-          <w:rFonts w:ascii="Avenir Next LT Pro Demi" w:hAnsi="Avenir Next LT Pro Demi"/>
-          <w:sz w:val="32"/>
-          <w:szCs w:val="32"/>
-        </w:rPr>
-        <w:t>This is the user-specific initialization file for non-login shells.</w:t>
+        <w:t>/etc/profile: the system-wide initialization file for login shells.</w:t>
       </w:r>
     </w:p>
     <w:p>
@@ -1618,43 +1422,217 @@
           <w:sz w:val="32"/>
           <w:szCs w:val="32"/>
         </w:rPr>
-        <w:t>/</w:t>
-      </w:r>
-      <w:proofErr w:type="spellStart"/>
-      <w:r>
-        <w:rPr>
-          <w:rFonts w:ascii="Avenir Next LT Pro Demi" w:hAnsi="Avenir Next LT Pro Demi"/>
-          <w:sz w:val="32"/>
-          <w:szCs w:val="32"/>
-        </w:rPr>
-        <w:t>etc</w:t>
-      </w:r>
-      <w:proofErr w:type="spellEnd"/>
-      <w:r>
-        <w:rPr>
-          <w:rFonts w:ascii="Avenir Next LT Pro Demi" w:hAnsi="Avenir Next LT Pro Demi"/>
-          <w:sz w:val="32"/>
-          <w:szCs w:val="32"/>
-        </w:rPr>
-        <w:t>/bash/</w:t>
-      </w:r>
-      <w:proofErr w:type="spellStart"/>
-      <w:r>
-        <w:rPr>
-          <w:rFonts w:ascii="Avenir Next LT Pro Demi" w:hAnsi="Avenir Next LT Pro Demi"/>
-          <w:sz w:val="32"/>
-          <w:szCs w:val="32"/>
-        </w:rPr>
-        <w:t>bashrc</w:t>
-      </w:r>
-      <w:proofErr w:type="spellEnd"/>
-      <w:r>
-        <w:rPr>
-          <w:rFonts w:ascii="Avenir Next LT Pro Demi" w:hAnsi="Avenir Next LT Pro Demi"/>
-          <w:sz w:val="32"/>
-          <w:szCs w:val="32"/>
-        </w:rPr>
-        <w:t xml:space="preserve"> =&gt; </w:t>
+        <w:t>~/.profile: the user-specific initialization file for login shells. It can override or add to the settings in /etc/profile</w:t>
+      </w:r>
+    </w:p>
+    <w:p>
+      <w:pPr>
+        <w:pStyle w:val="ListParagraph"/>
+        <w:numPr>
+          <w:ilvl w:val="0"/>
+          <w:numId w:val="3"/>
+        </w:numPr>
+        <w:rPr>
+          <w:rFonts w:ascii="Avenir Next LT Pro Demi" w:hAnsi="Avenir Next LT Pro Demi"/>
+          <w:sz w:val="32"/>
+          <w:szCs w:val="32"/>
+        </w:rPr>
+      </w:pPr>
+      <w:r>
+        <w:rPr>
+          <w:rFonts w:ascii="Avenir Next LT Pro Demi" w:hAnsi="Avenir Next LT Pro Demi"/>
+          <w:sz w:val="32"/>
+          <w:szCs w:val="32"/>
+        </w:rPr>
+        <w:t>(ksh)</w:t>
+      </w:r>
+    </w:p>
+    <w:p>
+      <w:pPr>
+        <w:numPr>
+          <w:ilvl w:val="0"/>
+          <w:numId w:val="3"/>
+        </w:numPr>
+        <w:spacing w:before="100" w:beforeAutospacing="1" w:after="100" w:afterAutospacing="1" w:line="240" w:lineRule="auto"/>
+        <w:rPr>
+          <w:rFonts w:ascii="Avenir Next LT Pro Demi" w:eastAsia="Times New Roman" w:hAnsi="Avenir Next LT Pro Demi" w:cs="Times New Roman"/>
+          <w:kern w:val="0"/>
+          <w:sz w:val="32"/>
+          <w:szCs w:val="32"/>
+          <w14:ligatures w14:val="none"/>
+        </w:rPr>
+      </w:pPr>
+      <w:r>
+        <w:rPr>
+          <w:rFonts w:ascii="Avenir Next LT Pro Demi" w:eastAsia="Times New Roman" w:hAnsi="Avenir Next LT Pro Demi" w:cs="Times New Roman"/>
+          <w:kern w:val="0"/>
+          <w:sz w:val="32"/>
+          <w:szCs w:val="32"/>
+          <w14:ligatures w14:val="none"/>
+        </w:rPr>
+        <w:t>/etc/profile: the same as for sh.</w:t>
+      </w:r>
+    </w:p>
+    <w:p>
+      <w:pPr>
+        <w:numPr>
+          <w:ilvl w:val="0"/>
+          <w:numId w:val="3"/>
+        </w:numPr>
+        <w:spacing w:before="100" w:beforeAutospacing="1" w:after="100" w:afterAutospacing="1" w:line="240" w:lineRule="auto"/>
+        <w:rPr>
+          <w:rFonts w:ascii="Avenir Next LT Pro Demi" w:eastAsia="Times New Roman" w:hAnsi="Avenir Next LT Pro Demi" w:cs="Times New Roman"/>
+          <w:kern w:val="0"/>
+          <w:sz w:val="32"/>
+          <w:szCs w:val="32"/>
+          <w14:ligatures w14:val="none"/>
+        </w:rPr>
+      </w:pPr>
+      <w:r>
+        <w:rPr>
+          <w:rFonts w:ascii="Avenir Next LT Pro Demi" w:eastAsia="Times New Roman" w:hAnsi="Avenir Next LT Pro Demi" w:cs="Times New Roman"/>
+          <w:kern w:val="0"/>
+          <w:sz w:val="32"/>
+          <w:szCs w:val="32"/>
+          <w14:ligatures w14:val="none"/>
+        </w:rPr>
+        <w:t>~/.profile: the same as for sh.</w:t>
+      </w:r>
+    </w:p>
+    <w:p>
+      <w:pPr>
+        <w:numPr>
+          <w:ilvl w:val="0"/>
+          <w:numId w:val="3"/>
+        </w:numPr>
+        <w:spacing w:before="100" w:beforeAutospacing="1" w:after="100" w:afterAutospacing="1" w:line="240" w:lineRule="auto"/>
+        <w:rPr>
+          <w:rFonts w:ascii="Avenir Next LT Pro Demi" w:eastAsia="Times New Roman" w:hAnsi="Avenir Next LT Pro Demi" w:cs="Times New Roman"/>
+          <w:kern w:val="0"/>
+          <w:sz w:val="32"/>
+          <w:szCs w:val="32"/>
+          <w14:ligatures w14:val="none"/>
+        </w:rPr>
+      </w:pPr>
+      <w:r>
+        <w:rPr>
+          <w:rFonts w:ascii="Avenir Next LT Pro Demi" w:eastAsia="Times New Roman" w:hAnsi="Avenir Next LT Pro Demi" w:cs="Times New Roman"/>
+          <w:kern w:val="0"/>
+          <w:sz w:val="32"/>
+          <w:szCs w:val="32"/>
+          <w14:ligatures w14:val="none"/>
+        </w:rPr>
+        <w:t>/etc/kshrc: the system-wide initialization file for non-login shells. It can contain aliases, functions, and other shell features.</w:t>
+      </w:r>
+    </w:p>
+    <w:p>
+      <w:pPr>
+        <w:pStyle w:val="ListParagraph"/>
+        <w:numPr>
+          <w:ilvl w:val="0"/>
+          <w:numId w:val="3"/>
+        </w:numPr>
+        <w:spacing w:before="100" w:beforeAutospacing="1" w:after="100" w:afterAutospacing="1" w:line="240" w:lineRule="auto"/>
+        <w:rPr>
+          <w:rFonts w:ascii="Avenir Next LT Pro Demi" w:eastAsia="Times New Roman" w:hAnsi="Avenir Next LT Pro Demi" w:cs="Times New Roman"/>
+          <w:kern w:val="0"/>
+          <w:sz w:val="32"/>
+          <w:szCs w:val="32"/>
+          <w14:ligatures w14:val="none"/>
+        </w:rPr>
+      </w:pPr>
+      <w:r>
+        <w:rPr>
+          <w:rFonts w:ascii="Avenir Next LT Pro Demi" w:eastAsia="Times New Roman" w:hAnsi="Avenir Next LT Pro Demi" w:cs="Times New Roman"/>
+          <w:kern w:val="0"/>
+          <w:sz w:val="32"/>
+          <w:szCs w:val="32"/>
+          <w14:ligatures w14:val="none"/>
+        </w:rPr>
+        <w:t>(bash)</w:t>
+      </w:r>
+    </w:p>
+    <w:p>
+      <w:pPr>
+        <w:pStyle w:val="ListParagraph"/>
+        <w:numPr>
+          <w:ilvl w:val="0"/>
+          <w:numId w:val="3"/>
+        </w:numPr>
+        <w:rPr>
+          <w:rFonts w:ascii="Avenir Next LT Pro Demi" w:hAnsi="Avenir Next LT Pro Demi"/>
+          <w:sz w:val="32"/>
+          <w:szCs w:val="32"/>
+        </w:rPr>
+      </w:pPr>
+      <w:r>
+        <w:rPr>
+          <w:rFonts w:ascii="Avenir Next LT Pro Demi" w:hAnsi="Avenir Next LT Pro Demi"/>
+          <w:sz w:val="32"/>
+          <w:szCs w:val="32"/>
+        </w:rPr>
+        <w:lastRenderedPageBreak/>
+        <w:t xml:space="preserve">/etc/profile/ =&gt; </w:t>
+      </w:r>
+      <w:r>
+        <w:rPr>
+          <w:rFonts w:ascii="Avenir Next LT Pro Demi" w:hAnsi="Avenir Next LT Pro Demi"/>
+          <w:sz w:val="32"/>
+          <w:szCs w:val="32"/>
+        </w:rPr>
+        <w:t>This is the system-wide initialization file for login shells.</w:t>
+      </w:r>
+    </w:p>
+    <w:p>
+      <w:pPr>
+        <w:pStyle w:val="ListParagraph"/>
+        <w:numPr>
+          <w:ilvl w:val="0"/>
+          <w:numId w:val="3"/>
+        </w:numPr>
+        <w:rPr>
+          <w:rFonts w:ascii="Avenir Next LT Pro Demi" w:hAnsi="Avenir Next LT Pro Demi"/>
+          <w:sz w:val="32"/>
+          <w:szCs w:val="32"/>
+        </w:rPr>
+      </w:pPr>
+      <w:r>
+        <w:rPr>
+          <w:rFonts w:ascii="Avenir Next LT Pro Demi" w:hAnsi="Avenir Next LT Pro Demi"/>
+          <w:sz w:val="32"/>
+          <w:szCs w:val="32"/>
+        </w:rPr>
+        <w:t xml:space="preserve">~/.bashrc =&gt; </w:t>
+      </w:r>
+      <w:r>
+        <w:rPr>
+          <w:rFonts w:ascii="Avenir Next LT Pro Demi" w:hAnsi="Avenir Next LT Pro Demi"/>
+          <w:sz w:val="32"/>
+          <w:szCs w:val="32"/>
+        </w:rPr>
+        <w:t>This is the user-specific initialization file for non-login shells.</w:t>
+      </w:r>
+    </w:p>
+    <w:p>
+      <w:pPr>
+        <w:pStyle w:val="ListParagraph"/>
+        <w:numPr>
+          <w:ilvl w:val="0"/>
+          <w:numId w:val="3"/>
+        </w:numPr>
+        <w:rPr>
+          <w:rFonts w:ascii="Avenir Next LT Pro Demi" w:hAnsi="Avenir Next LT Pro Demi"/>
+          <w:sz w:val="32"/>
+          <w:szCs w:val="32"/>
+        </w:rPr>
+      </w:pPr>
+      <w:r>
+        <w:rPr>
+          <w:rFonts w:ascii="Avenir Next LT Pro Demi" w:hAnsi="Avenir Next LT Pro Demi"/>
+          <w:sz w:val="32"/>
+          <w:szCs w:val="32"/>
+        </w:rPr>
+        <w:t xml:space="preserve">/etc/bash/bashrc =&gt; </w:t>
       </w:r>
       <w:r>
         <w:rPr>
@@ -1680,7 +1658,6 @@
           <w:sz w:val="32"/>
           <w:szCs w:val="32"/>
         </w:rPr>
-        <w:lastRenderedPageBreak/>
         <w:drawing>
           <wp:anchor distT="0" distB="0" distL="114300" distR="114300" simplePos="0" relativeHeight="251671552" behindDoc="0" locked="0" layoutInCell="1" allowOverlap="1" wp14:anchorId="2EC00AC9" wp14:editId="57CC4510">
             <wp:simplePos x="0" y="0"/>
@@ -1853,23 +1830,13 @@
         </w:rPr>
         <w:t xml:space="preserve">9- </w:t>
       </w:r>
-      <w:proofErr w:type="gramStart"/>
-      <w:r>
-        <w:rPr>
-          <w:rFonts w:ascii="Avenir Next LT Pro Demi" w:hAnsi="Avenir Next LT Pro Demi"/>
-          <w:sz w:val="32"/>
-          <w:szCs w:val="32"/>
-        </w:rPr>
-        <w:t>Edit in</w:t>
-      </w:r>
-      <w:proofErr w:type="gramEnd"/>
-      <w:r>
-        <w:rPr>
-          <w:rFonts w:ascii="Avenir Next LT Pro Demi" w:hAnsi="Avenir Next LT Pro Demi"/>
-          <w:sz w:val="32"/>
-          <w:szCs w:val="32"/>
-        </w:rPr>
-        <w:t xml:space="preserve"> your profile to display date at login and change your prompt permanently.</w:t>
+      <w:r>
+        <w:rPr>
+          <w:rFonts w:ascii="Avenir Next LT Pro Demi" w:hAnsi="Avenir Next LT Pro Demi"/>
+          <w:sz w:val="32"/>
+          <w:szCs w:val="32"/>
+        </w:rPr>
+        <w:t>Edit in your profile to display date at login and change your prompt permanently.</w:t>
       </w:r>
     </w:p>
     <w:p>
@@ -1919,7 +1886,16 @@
           <w:sz w:val="32"/>
           <w:szCs w:val="32"/>
         </w:rPr>
-        <w:t xml:space="preserve"> and the symbol ‘&gt;’ means the shell is waiting for my input and we</w:t>
+        <w:t xml:space="preserve"> and the symbol ‘&gt;’ means </w:t>
+      </w:r>
+      <w:r>
+        <w:rPr>
+          <w:rFonts w:ascii="Avenir Next LT Pro Demi" w:hAnsi="Avenir Next LT Pro Demi"/>
+          <w:sz w:val="32"/>
+          <w:szCs w:val="32"/>
+        </w:rPr>
+        <w:lastRenderedPageBreak/>
+        <w:t>the shell is waiting for my input and we</w:t>
       </w:r>
       <w:r>
         <w:rPr>
@@ -1963,7 +1939,6 @@
           <w:sz w:val="32"/>
           <w:szCs w:val="32"/>
         </w:rPr>
-        <w:lastRenderedPageBreak/>
         <w:drawing>
           <wp:anchor distT="0" distB="0" distL="114300" distR="114300" simplePos="0" relativeHeight="251672576" behindDoc="0" locked="0" layoutInCell="1" allowOverlap="1" wp14:anchorId="29F8CB0E" wp14:editId="2E114F41">
             <wp:simplePos x="0" y="0"/>
@@ -2240,6 +2215,304 @@
     </w:lvl>
   </w:abstractNum>
   <w:abstractNum w:abstractNumId="2" w15:restartNumberingAfterBreak="0">
+    <w:nsid w:val="47665701"/>
+    <w:multiLevelType w:val="multilevel"/>
+    <w:tmpl w:val="3028B6D6"/>
+    <w:lvl w:ilvl="0">
+      <w:start w:val="1"/>
+      <w:numFmt w:val="bullet"/>
+      <w:lvlText w:val=""/>
+      <w:lvlJc w:val="left"/>
+      <w:pPr>
+        <w:tabs>
+          <w:tab w:val="num" w:pos="720"/>
+        </w:tabs>
+        <w:ind w:left="720" w:hanging="360"/>
+      </w:pPr>
+      <w:rPr>
+        <w:rFonts w:ascii="Symbol" w:hAnsi="Symbol" w:hint="default"/>
+        <w:sz w:val="20"/>
+      </w:rPr>
+    </w:lvl>
+    <w:lvl w:ilvl="1" w:tentative="1">
+      <w:start w:val="1"/>
+      <w:numFmt w:val="bullet"/>
+      <w:lvlText w:val="o"/>
+      <w:lvlJc w:val="left"/>
+      <w:pPr>
+        <w:tabs>
+          <w:tab w:val="num" w:pos="1440"/>
+        </w:tabs>
+        <w:ind w:left="1440" w:hanging="360"/>
+      </w:pPr>
+      <w:rPr>
+        <w:rFonts w:ascii="Courier New" w:hAnsi="Courier New" w:hint="default"/>
+        <w:sz w:val="20"/>
+      </w:rPr>
+    </w:lvl>
+    <w:lvl w:ilvl="2" w:tentative="1">
+      <w:start w:val="1"/>
+      <w:numFmt w:val="bullet"/>
+      <w:lvlText w:val=""/>
+      <w:lvlJc w:val="left"/>
+      <w:pPr>
+        <w:tabs>
+          <w:tab w:val="num" w:pos="2160"/>
+        </w:tabs>
+        <w:ind w:left="2160" w:hanging="360"/>
+      </w:pPr>
+      <w:rPr>
+        <w:rFonts w:ascii="Wingdings" w:hAnsi="Wingdings" w:hint="default"/>
+        <w:sz w:val="20"/>
+      </w:rPr>
+    </w:lvl>
+    <w:lvl w:ilvl="3" w:tentative="1">
+      <w:start w:val="1"/>
+      <w:numFmt w:val="bullet"/>
+      <w:lvlText w:val=""/>
+      <w:lvlJc w:val="left"/>
+      <w:pPr>
+        <w:tabs>
+          <w:tab w:val="num" w:pos="2880"/>
+        </w:tabs>
+        <w:ind w:left="2880" w:hanging="360"/>
+      </w:pPr>
+      <w:rPr>
+        <w:rFonts w:ascii="Wingdings" w:hAnsi="Wingdings" w:hint="default"/>
+        <w:sz w:val="20"/>
+      </w:rPr>
+    </w:lvl>
+    <w:lvl w:ilvl="4" w:tentative="1">
+      <w:start w:val="1"/>
+      <w:numFmt w:val="bullet"/>
+      <w:lvlText w:val=""/>
+      <w:lvlJc w:val="left"/>
+      <w:pPr>
+        <w:tabs>
+          <w:tab w:val="num" w:pos="3600"/>
+        </w:tabs>
+        <w:ind w:left="3600" w:hanging="360"/>
+      </w:pPr>
+      <w:rPr>
+        <w:rFonts w:ascii="Wingdings" w:hAnsi="Wingdings" w:hint="default"/>
+        <w:sz w:val="20"/>
+      </w:rPr>
+    </w:lvl>
+    <w:lvl w:ilvl="5" w:tentative="1">
+      <w:start w:val="1"/>
+      <w:numFmt w:val="bullet"/>
+      <w:lvlText w:val=""/>
+      <w:lvlJc w:val="left"/>
+      <w:pPr>
+        <w:tabs>
+          <w:tab w:val="num" w:pos="4320"/>
+        </w:tabs>
+        <w:ind w:left="4320" w:hanging="360"/>
+      </w:pPr>
+      <w:rPr>
+        <w:rFonts w:ascii="Wingdings" w:hAnsi="Wingdings" w:hint="default"/>
+        <w:sz w:val="20"/>
+      </w:rPr>
+    </w:lvl>
+    <w:lvl w:ilvl="6" w:tentative="1">
+      <w:start w:val="1"/>
+      <w:numFmt w:val="bullet"/>
+      <w:lvlText w:val=""/>
+      <w:lvlJc w:val="left"/>
+      <w:pPr>
+        <w:tabs>
+          <w:tab w:val="num" w:pos="5040"/>
+        </w:tabs>
+        <w:ind w:left="5040" w:hanging="360"/>
+      </w:pPr>
+      <w:rPr>
+        <w:rFonts w:ascii="Wingdings" w:hAnsi="Wingdings" w:hint="default"/>
+        <w:sz w:val="20"/>
+      </w:rPr>
+    </w:lvl>
+    <w:lvl w:ilvl="7" w:tentative="1">
+      <w:start w:val="1"/>
+      <w:numFmt w:val="bullet"/>
+      <w:lvlText w:val=""/>
+      <w:lvlJc w:val="left"/>
+      <w:pPr>
+        <w:tabs>
+          <w:tab w:val="num" w:pos="5760"/>
+        </w:tabs>
+        <w:ind w:left="5760" w:hanging="360"/>
+      </w:pPr>
+      <w:rPr>
+        <w:rFonts w:ascii="Wingdings" w:hAnsi="Wingdings" w:hint="default"/>
+        <w:sz w:val="20"/>
+      </w:rPr>
+    </w:lvl>
+    <w:lvl w:ilvl="8" w:tentative="1">
+      <w:start w:val="1"/>
+      <w:numFmt w:val="bullet"/>
+      <w:lvlText w:val=""/>
+      <w:lvlJc w:val="left"/>
+      <w:pPr>
+        <w:tabs>
+          <w:tab w:val="num" w:pos="6480"/>
+        </w:tabs>
+        <w:ind w:left="6480" w:hanging="360"/>
+      </w:pPr>
+      <w:rPr>
+        <w:rFonts w:ascii="Wingdings" w:hAnsi="Wingdings" w:hint="default"/>
+        <w:sz w:val="20"/>
+      </w:rPr>
+    </w:lvl>
+  </w:abstractNum>
+  <w:abstractNum w:abstractNumId="3" w15:restartNumberingAfterBreak="0">
+    <w:nsid w:val="54214F36"/>
+    <w:multiLevelType w:val="multilevel"/>
+    <w:tmpl w:val="1010924C"/>
+    <w:lvl w:ilvl="0">
+      <w:start w:val="1"/>
+      <w:numFmt w:val="bullet"/>
+      <w:lvlText w:val=""/>
+      <w:lvlJc w:val="left"/>
+      <w:pPr>
+        <w:tabs>
+          <w:tab w:val="num" w:pos="720"/>
+        </w:tabs>
+        <w:ind w:left="720" w:hanging="360"/>
+      </w:pPr>
+      <w:rPr>
+        <w:rFonts w:ascii="Symbol" w:hAnsi="Symbol" w:hint="default"/>
+        <w:sz w:val="20"/>
+      </w:rPr>
+    </w:lvl>
+    <w:lvl w:ilvl="1" w:tentative="1">
+      <w:start w:val="1"/>
+      <w:numFmt w:val="bullet"/>
+      <w:lvlText w:val="o"/>
+      <w:lvlJc w:val="left"/>
+      <w:pPr>
+        <w:tabs>
+          <w:tab w:val="num" w:pos="1440"/>
+        </w:tabs>
+        <w:ind w:left="1440" w:hanging="360"/>
+      </w:pPr>
+      <w:rPr>
+        <w:rFonts w:ascii="Courier New" w:hAnsi="Courier New" w:hint="default"/>
+        <w:sz w:val="20"/>
+      </w:rPr>
+    </w:lvl>
+    <w:lvl w:ilvl="2" w:tentative="1">
+      <w:start w:val="1"/>
+      <w:numFmt w:val="bullet"/>
+      <w:lvlText w:val=""/>
+      <w:lvlJc w:val="left"/>
+      <w:pPr>
+        <w:tabs>
+          <w:tab w:val="num" w:pos="2160"/>
+        </w:tabs>
+        <w:ind w:left="2160" w:hanging="360"/>
+      </w:pPr>
+      <w:rPr>
+        <w:rFonts w:ascii="Wingdings" w:hAnsi="Wingdings" w:hint="default"/>
+        <w:sz w:val="20"/>
+      </w:rPr>
+    </w:lvl>
+    <w:lvl w:ilvl="3" w:tentative="1">
+      <w:start w:val="1"/>
+      <w:numFmt w:val="bullet"/>
+      <w:lvlText w:val=""/>
+      <w:lvlJc w:val="left"/>
+      <w:pPr>
+        <w:tabs>
+          <w:tab w:val="num" w:pos="2880"/>
+        </w:tabs>
+        <w:ind w:left="2880" w:hanging="360"/>
+      </w:pPr>
+      <w:rPr>
+        <w:rFonts w:ascii="Wingdings" w:hAnsi="Wingdings" w:hint="default"/>
+        <w:sz w:val="20"/>
+      </w:rPr>
+    </w:lvl>
+    <w:lvl w:ilvl="4" w:tentative="1">
+      <w:start w:val="1"/>
+      <w:numFmt w:val="bullet"/>
+      <w:lvlText w:val=""/>
+      <w:lvlJc w:val="left"/>
+      <w:pPr>
+        <w:tabs>
+          <w:tab w:val="num" w:pos="3600"/>
+        </w:tabs>
+        <w:ind w:left="3600" w:hanging="360"/>
+      </w:pPr>
+      <w:rPr>
+        <w:rFonts w:ascii="Wingdings" w:hAnsi="Wingdings" w:hint="default"/>
+        <w:sz w:val="20"/>
+      </w:rPr>
+    </w:lvl>
+    <w:lvl w:ilvl="5" w:tentative="1">
+      <w:start w:val="1"/>
+      <w:numFmt w:val="bullet"/>
+      <w:lvlText w:val=""/>
+      <w:lvlJc w:val="left"/>
+      <w:pPr>
+        <w:tabs>
+          <w:tab w:val="num" w:pos="4320"/>
+        </w:tabs>
+        <w:ind w:left="4320" w:hanging="360"/>
+      </w:pPr>
+      <w:rPr>
+        <w:rFonts w:ascii="Wingdings" w:hAnsi="Wingdings" w:hint="default"/>
+        <w:sz w:val="20"/>
+      </w:rPr>
+    </w:lvl>
+    <w:lvl w:ilvl="6" w:tentative="1">
+      <w:start w:val="1"/>
+      <w:numFmt w:val="bullet"/>
+      <w:lvlText w:val=""/>
+      <w:lvlJc w:val="left"/>
+      <w:pPr>
+        <w:tabs>
+          <w:tab w:val="num" w:pos="5040"/>
+        </w:tabs>
+        <w:ind w:left="5040" w:hanging="360"/>
+      </w:pPr>
+      <w:rPr>
+        <w:rFonts w:ascii="Wingdings" w:hAnsi="Wingdings" w:hint="default"/>
+        <w:sz w:val="20"/>
+      </w:rPr>
+    </w:lvl>
+    <w:lvl w:ilvl="7" w:tentative="1">
+      <w:start w:val="1"/>
+      <w:numFmt w:val="bullet"/>
+      <w:lvlText w:val=""/>
+      <w:lvlJc w:val="left"/>
+      <w:pPr>
+        <w:tabs>
+          <w:tab w:val="num" w:pos="5760"/>
+        </w:tabs>
+        <w:ind w:left="5760" w:hanging="360"/>
+      </w:pPr>
+      <w:rPr>
+        <w:rFonts w:ascii="Wingdings" w:hAnsi="Wingdings" w:hint="default"/>
+        <w:sz w:val="20"/>
+      </w:rPr>
+    </w:lvl>
+    <w:lvl w:ilvl="8" w:tentative="1">
+      <w:start w:val="1"/>
+      <w:numFmt w:val="bullet"/>
+      <w:lvlText w:val=""/>
+      <w:lvlJc w:val="left"/>
+      <w:pPr>
+        <w:tabs>
+          <w:tab w:val="num" w:pos="6480"/>
+        </w:tabs>
+        <w:ind w:left="6480" w:hanging="360"/>
+      </w:pPr>
+      <w:rPr>
+        <w:rFonts w:ascii="Wingdings" w:hAnsi="Wingdings" w:hint="default"/>
+        <w:sz w:val="20"/>
+      </w:rPr>
+    </w:lvl>
+  </w:abstractNum>
+  <w:abstractNum w:abstractNumId="4" w15:restartNumberingAfterBreak="0">
     <w:nsid w:val="55F72AA1"/>
     <w:multiLevelType w:val="hybridMultilevel"/>
     <w:tmpl w:val="BE020CD4"/>
@@ -2349,6 +2622,155 @@
       </w:pPr>
       <w:rPr>
         <w:rFonts w:ascii="Wingdings" w:hAnsi="Wingdings" w:hint="default"/>
+      </w:rPr>
+    </w:lvl>
+  </w:abstractNum>
+  <w:abstractNum w:abstractNumId="5" w15:restartNumberingAfterBreak="0">
+    <w:nsid w:val="74813A5E"/>
+    <w:multiLevelType w:val="multilevel"/>
+    <w:tmpl w:val="EB48DD82"/>
+    <w:lvl w:ilvl="0">
+      <w:start w:val="1"/>
+      <w:numFmt w:val="bullet"/>
+      <w:lvlText w:val=""/>
+      <w:lvlJc w:val="left"/>
+      <w:pPr>
+        <w:tabs>
+          <w:tab w:val="num" w:pos="720"/>
+        </w:tabs>
+        <w:ind w:left="720" w:hanging="360"/>
+      </w:pPr>
+      <w:rPr>
+        <w:rFonts w:ascii="Symbol" w:hAnsi="Symbol" w:hint="default"/>
+        <w:sz w:val="20"/>
+      </w:rPr>
+    </w:lvl>
+    <w:lvl w:ilvl="1" w:tentative="1">
+      <w:start w:val="1"/>
+      <w:numFmt w:val="bullet"/>
+      <w:lvlText w:val="o"/>
+      <w:lvlJc w:val="left"/>
+      <w:pPr>
+        <w:tabs>
+          <w:tab w:val="num" w:pos="1440"/>
+        </w:tabs>
+        <w:ind w:left="1440" w:hanging="360"/>
+      </w:pPr>
+      <w:rPr>
+        <w:rFonts w:ascii="Courier New" w:hAnsi="Courier New" w:hint="default"/>
+        <w:sz w:val="20"/>
+      </w:rPr>
+    </w:lvl>
+    <w:lvl w:ilvl="2" w:tentative="1">
+      <w:start w:val="1"/>
+      <w:numFmt w:val="bullet"/>
+      <w:lvlText w:val=""/>
+      <w:lvlJc w:val="left"/>
+      <w:pPr>
+        <w:tabs>
+          <w:tab w:val="num" w:pos="2160"/>
+        </w:tabs>
+        <w:ind w:left="2160" w:hanging="360"/>
+      </w:pPr>
+      <w:rPr>
+        <w:rFonts w:ascii="Wingdings" w:hAnsi="Wingdings" w:hint="default"/>
+        <w:sz w:val="20"/>
+      </w:rPr>
+    </w:lvl>
+    <w:lvl w:ilvl="3" w:tentative="1">
+      <w:start w:val="1"/>
+      <w:numFmt w:val="bullet"/>
+      <w:lvlText w:val=""/>
+      <w:lvlJc w:val="left"/>
+      <w:pPr>
+        <w:tabs>
+          <w:tab w:val="num" w:pos="2880"/>
+        </w:tabs>
+        <w:ind w:left="2880" w:hanging="360"/>
+      </w:pPr>
+      <w:rPr>
+        <w:rFonts w:ascii="Wingdings" w:hAnsi="Wingdings" w:hint="default"/>
+        <w:sz w:val="20"/>
+      </w:rPr>
+    </w:lvl>
+    <w:lvl w:ilvl="4" w:tentative="1">
+      <w:start w:val="1"/>
+      <w:numFmt w:val="bullet"/>
+      <w:lvlText w:val=""/>
+      <w:lvlJc w:val="left"/>
+      <w:pPr>
+        <w:tabs>
+          <w:tab w:val="num" w:pos="3600"/>
+        </w:tabs>
+        <w:ind w:left="3600" w:hanging="360"/>
+      </w:pPr>
+      <w:rPr>
+        <w:rFonts w:ascii="Wingdings" w:hAnsi="Wingdings" w:hint="default"/>
+        <w:sz w:val="20"/>
+      </w:rPr>
+    </w:lvl>
+    <w:lvl w:ilvl="5" w:tentative="1">
+      <w:start w:val="1"/>
+      <w:numFmt w:val="bullet"/>
+      <w:lvlText w:val=""/>
+      <w:lvlJc w:val="left"/>
+      <w:pPr>
+        <w:tabs>
+          <w:tab w:val="num" w:pos="4320"/>
+        </w:tabs>
+        <w:ind w:left="4320" w:hanging="360"/>
+      </w:pPr>
+      <w:rPr>
+        <w:rFonts w:ascii="Wingdings" w:hAnsi="Wingdings" w:hint="default"/>
+        <w:sz w:val="20"/>
+      </w:rPr>
+    </w:lvl>
+    <w:lvl w:ilvl="6" w:tentative="1">
+      <w:start w:val="1"/>
+      <w:numFmt w:val="bullet"/>
+      <w:lvlText w:val=""/>
+      <w:lvlJc w:val="left"/>
+      <w:pPr>
+        <w:tabs>
+          <w:tab w:val="num" w:pos="5040"/>
+        </w:tabs>
+        <w:ind w:left="5040" w:hanging="360"/>
+      </w:pPr>
+      <w:rPr>
+        <w:rFonts w:ascii="Wingdings" w:hAnsi="Wingdings" w:hint="default"/>
+        <w:sz w:val="20"/>
+      </w:rPr>
+    </w:lvl>
+    <w:lvl w:ilvl="7" w:tentative="1">
+      <w:start w:val="1"/>
+      <w:numFmt w:val="bullet"/>
+      <w:lvlText w:val=""/>
+      <w:lvlJc w:val="left"/>
+      <w:pPr>
+        <w:tabs>
+          <w:tab w:val="num" w:pos="5760"/>
+        </w:tabs>
+        <w:ind w:left="5760" w:hanging="360"/>
+      </w:pPr>
+      <w:rPr>
+        <w:rFonts w:ascii="Wingdings" w:hAnsi="Wingdings" w:hint="default"/>
+        <w:sz w:val="20"/>
+      </w:rPr>
+    </w:lvl>
+    <w:lvl w:ilvl="8" w:tentative="1">
+      <w:start w:val="1"/>
+      <w:numFmt w:val="bullet"/>
+      <w:lvlText w:val=""/>
+      <w:lvlJc w:val="left"/>
+      <w:pPr>
+        <w:tabs>
+          <w:tab w:val="num" w:pos="6480"/>
+        </w:tabs>
+        <w:ind w:left="6480" w:hanging="360"/>
+      </w:pPr>
+      <w:rPr>
+        <w:rFonts w:ascii="Wingdings" w:hAnsi="Wingdings" w:hint="default"/>
+        <w:sz w:val="20"/>
       </w:rPr>
     </w:lvl>
   </w:abstractNum>
@@ -2359,7 +2781,16 @@
     <w:abstractNumId w:val="0"/>
   </w:num>
   <w:num w:numId="3" w16cid:durableId="931206168">
+    <w:abstractNumId w:val="4"/>
+  </w:num>
+  <w:num w:numId="4" w16cid:durableId="1562716610">
     <w:abstractNumId w:val="2"/>
+  </w:num>
+  <w:num w:numId="5" w16cid:durableId="914631217">
+    <w:abstractNumId w:val="5"/>
+  </w:num>
+  <w:num w:numId="6" w16cid:durableId="1803503116">
+    <w:abstractNumId w:val="3"/>
   </w:num>
 </w:numbering>
 </file>

</xml_diff>